<commit_message>
updated the code file
</commit_message>
<xml_diff>
--- a/Customer Churn Analysis Report.docx
+++ b/Customer Churn Analysis Report.docx
@@ -924,6 +924,29 @@
         <w:rtl w:val="0"/>
       </w:rPr>
       <w:t xml:space="preserve">Author: Akshatha</w:t>
+    </w:r>
+  </w:p>
+  <w:p>
+    <w:pPr>
+      <w:numPr>
+        <w:ilvl w:val="0"/>
+        <w:numId w:val="6"/>
+      </w:numPr>
+      <w:spacing w:after="240" w:before="240" w:lineRule="auto"/>
+      <w:ind w:left="720" w:hanging="360"/>
+    </w:pPr>
+    <w:r>
+      <w:rPr>
+        <w:b w:val="1"/>
+        <w:rtl w:val="0"/>
+      </w:rPr>
+      <w:t xml:space="preserve">Source-code</w:t>
+    </w:r>
+    <w:r>
+      <w:rPr>
+        <w:rtl w:val="0"/>
+      </w:rPr>
+      <w:t xml:space="preserve">: https://github.com/AkshathaAkshatha/Lloyds-banking-DA.git</w:t>
     </w:r>
   </w:p>
 </w:ftr>

</xml_diff>